<commit_message>
New translations email 4-1 [template] partner email – documents received.docx (French)
</commit_message>
<xml_diff>
--- a/public/email/crowdin/translations/fr/Email 4-1 [TEMPLATE] Partner email – documents received.docx
+++ b/public/email/crowdin/translations/fr/Email 4-1 [TEMPLATE] Partner email – documents received.docx
@@ -16,14 +16,14 @@
             <w:color w:val="1155cc"/>
             <w:u w:val="single"/>
           </w:rPr>
-          <w:t>English</w:t>
+          <w:t>Anglais</w:t>
         </w:r>
       </w:hyperlink>
       <w:r>
         <w:rPr>
           <w:color w:val="ff0000"/>
         </w:rPr>
-        <w:t xml:space="preserve"> / Portuguese / French / Thai / Vietnamese / Spanish</w:t>
+        <w:t xml:space="preserve"> / portugais / français / thaïlandais / vietnamien / espagnol</w:t>
       </w:r>
     </w:p>
     <w:p>
@@ -45,7 +45,7 @@
         <w:pStyle w:val="P68B1DB1-Normal2"/>
       </w:pPr>
       <w:r>
-        <w:t>English</w:t>
+        <w:t>Anglais</w:t>
       </w:r>
     </w:p>
     <w:p/>
@@ -93,10 +93,10 @@
               <w:rPr>
                 <w:b w:val="1"/>
               </w:rPr>
-              <w:t>Brief</w:t>
+              <w:t>Résumé</w:t>
             </w:r>
             <w:r>
-              <w:t>:</w:t>
+              <w:t xml:space="preserve"> :</w:t>
             </w:r>
           </w:p>
           <w:p>
@@ -105,7 +105,7 @@
               <w:spacing w:line="240" w:lineRule="auto"/>
             </w:pPr>
             <w:r>
-              <w:t xml:space="preserve">An email sent to partners in the target country who have sent their documents for review. It will be sent via customer.io</w:t>
+              <w:t xml:space="preserve">An email sent to partners in the target country who have sent their documents for review. Il sera envoyé via customer.io</w:t>
             </w:r>
           </w:p>
           <w:p>
@@ -123,10 +123,10 @@
               <w:rPr>
                 <w:b w:val="1"/>
               </w:rPr>
-              <w:t xml:space="preserve">Target audience</w:t>
+              <w:t xml:space="preserve">Public cible</w:t>
             </w:r>
             <w:r>
-              <w:t>:</w:t>
+              <w:t xml:space="preserve"> :</w:t>
             </w:r>
           </w:p>
           <w:p>
@@ -173,19 +173,19 @@
         <w:pStyle w:val="P68B1DB1-Normal3"/>
       </w:pPr>
       <w:r>
-        <w:t xml:space="preserve">Thank you for submitting your documents</w:t>
+        <w:t xml:space="preserve">Merci d'avoir soumis vos documents</w:t>
       </w:r>
     </w:p>
     <w:p/>
     <w:p>
       <w:r>
-        <w:t xml:space="preserve">Hi </w:t>
+        <w:t xml:space="preserve">Salut </w:t>
       </w:r>
       <w:r>
         <w:rPr>
           <w:highlight w:val="yellow"/>
         </w:rPr>
-        <w:t xml:space="preserve">[PARTNER NAME]</w:t>
+        <w:t xml:space="preserve">[NOM DU PARTENAIRE]</w:t>
       </w:r>
       <w:r>
         <w:t xml:space="preserve">, </w:t>
@@ -197,16 +197,16 @@
         <w:spacing w:after="200" w:lineRule="auto"/>
       </w:pPr>
       <w:r>
-        <w:t xml:space="preserve">Thank you for providing us with your documents for the upcoming </w:t>
+        <w:t xml:space="preserve">Nous vous remercions de nous avoir fourni vos documents pour le prochain </w:t>
       </w:r>
       <w:r>
         <w:rPr>
           <w:highlight w:val="yellow"/>
         </w:rPr>
-        <w:t xml:space="preserve">[EVENT NAME]</w:t>
-      </w:r>
-      <w:r>
-        <w:t xml:space="preserve">. Based on the information you’ve given us, we’ll make the necessary arrangements, including accommodation and transportation.</w:t>
+        <w:t xml:space="preserve">[NOM DE L'ÉVÉNEMENT]</w:t>
+      </w:r>
+      <w:r>
+        <w:t xml:space="preserve">. Nous prendrons les dispositions nécessaires sur la base des informations que vous nous avez fournies, notamment en matière d'hébergement et de transport.</w:t>
       </w:r>
     </w:p>
     <w:p>
@@ -214,7 +214,7 @@
         <w:spacing w:after="200" w:lineRule="auto"/>
       </w:pPr>
       <w:r>
-        <w:t xml:space="preserve">We’re currently reviewing your documents and will reach out to you if we need anything else. </w:t>
+        <w:t xml:space="preserve">Nous sommes en train d'examiner vos documents et nous vous contacterons si nous avons besoin d'autres informations. </w:t>
       </w:r>
     </w:p>
     <w:p>
@@ -223,7 +223,7 @@
       </w:pPr>
       <w:commentRangeStart w:id="0"/>
       <w:r>
-        <w:t xml:space="preserve">If you have any questions, please contact us via </w:t>
+        <w:t xml:space="preserve">Si vous avez des questions, veuillez nous contacter par </w:t>
       </w:r>
       <w:hyperlink r:id="rId7">
         <w:r>
@@ -231,11 +231,11 @@
             <w:color w:val="1155cc"/>
             <w:u w:val="single"/>
           </w:rPr>
-          <w:t xml:space="preserve">live chat</w:t>
+          <w:t xml:space="preserve">chat en direct</w:t>
         </w:r>
       </w:hyperlink>
       <w:r>
-        <w:t xml:space="preserve"> or </w:t>
+        <w:t xml:space="preserve"> ou par </w:t>
       </w:r>
       <w:hyperlink r:id="rId8">
         <w:r>
@@ -255,7 +255,7 @@
         <w:spacing w:after="200" w:lineRule="auto"/>
       </w:pPr>
       <w:r>
-        <w:t xml:space="preserve">If you have any questions, please contact your country manager, </w:t>
+        <w:t xml:space="preserve">Si vous avez des questions, veuillez contacter votre responsable national, </w:t>
       </w:r>
       <w:r>
         <w:rPr>
@@ -264,7 +264,7 @@
         <w:t>[NAME]</w:t>
       </w:r>
       <w:r>
-        <w:t xml:space="preserve">, at </w:t>
+        <w:t xml:space="preserve">, à l'adresse </w:t>
       </w:r>
       <w:r>
         <w:rPr>
@@ -273,7 +273,7 @@
         <w:t xml:space="preserve">[EMAIL ADDRESS]</w:t>
       </w:r>
       <w:r>
-        <w:t xml:space="preserve"> or </w:t>
+        <w:t xml:space="preserve"> ou au</w:t>
       </w:r>
       <w:r>
         <w:rPr>
@@ -294,13 +294,13 @@
         <w:spacing w:after="200" w:lineRule="auto"/>
       </w:pPr>
       <w:r>
-        <w:t xml:space="preserve">We look forward to seeing you at </w:t>
+        <w:t xml:space="preserve">Nous sommes impatients de vous rencontrer au </w:t>
       </w:r>
       <w:r>
         <w:rPr>
           <w:highlight w:val="yellow"/>
         </w:rPr>
-        <w:t xml:space="preserve">[EVENT NAME]</w:t>
+        <w:t xml:space="preserve">[NOM DE L'ÉVÉNEMENT]</w:t>
       </w:r>
       <w:r>
         <w:t xml:space="preserve">. </w:t>
@@ -353,7 +353,7 @@
         <w:pStyle w:val="P68B1DB1-Normal4"/>
       </w:pPr>
       <w:r>
-        <w:t xml:space="preserve">choose either one</w:t>
+        <w:t xml:space="preserve">choisissez l'un ou l'autre</w:t>
       </w:r>
     </w:p>
   </w:comment>

</xml_diff>